<commit_message>
fixed commit added lab 5
</commit_message>
<xml_diff>
--- a/reports/Ivanenko/rep/lab5.docx
+++ b/reports/Ivanenko/rep/lab5.docx
@@ -13882,7 +13882,7 @@
           <w:rFonts w:ascii="Times New Roman" w:hAnsi="Times New Roman" w:cs="Times New Roman"/>
           <w:sz w:val="26"/>
           <w:szCs w:val="26"/>
-          <w:lang w:val="en-US" w:eastAsia="zh-CN"/>
+          <w:lang w:val="ru-RU" w:eastAsia="zh-CN"/>
         </w:rPr>
       </w:pPr>
       <w:proofErr w:type="spellStart"/>
@@ -13913,7 +13913,16 @@
           <w:szCs w:val="26"/>
           <w:lang w:val="en-US" w:eastAsia="zh-CN"/>
         </w:rPr>
-        <w:t>6  #</w:t>
+        <w:t>5</w:t>
+      </w:r>
+      <w:r>
+        <w:rPr>
+          <w:rFonts w:ascii="Times New Roman" w:hAnsi="Times New Roman" w:cs="Times New Roman"/>
+          <w:sz w:val="26"/>
+          <w:szCs w:val="26"/>
+          <w:lang w:val="en-US" w:eastAsia="zh-CN"/>
+        </w:rPr>
+        <w:t xml:space="preserve">  #</w:t>
       </w:r>
       <w:proofErr w:type="gramEnd"/>
       <w:r>
@@ -13959,17 +13968,44 @@
           <w:rFonts w:ascii="Times New Roman" w:hAnsi="Times New Roman" w:cs="Times New Roman"/>
           <w:sz w:val="26"/>
           <w:szCs w:val="26"/>
-          <w:lang w:val="en-US" w:eastAsia="zh-CN"/>
-        </w:rPr>
-      </w:pPr>
-      <w:r>
-        <w:rPr>
-          <w:rFonts w:ascii="Times New Roman" w:hAnsi="Times New Roman" w:cs="Times New Roman"/>
-          <w:sz w:val="26"/>
-          <w:szCs w:val="26"/>
-          <w:lang w:val="en-US" w:eastAsia="zh-CN"/>
-        </w:rPr>
-        <w:t xml:space="preserve">n_input       = 20    # </w:t>
+          <w:lang w:val="ru-RU" w:eastAsia="zh-CN"/>
+        </w:rPr>
+      </w:pPr>
+      <w:r>
+        <w:rPr>
+          <w:rFonts w:ascii="Times New Roman" w:hAnsi="Times New Roman" w:cs="Times New Roman"/>
+          <w:sz w:val="26"/>
+          <w:szCs w:val="26"/>
+          <w:lang w:val="en-US" w:eastAsia="zh-CN"/>
+        </w:rPr>
+        <w:t>n</w:t>
+      </w:r>
+      <w:r>
+        <w:rPr>
+          <w:rFonts w:ascii="Times New Roman" w:hAnsi="Times New Roman" w:cs="Times New Roman"/>
+          <w:sz w:val="26"/>
+          <w:szCs w:val="26"/>
+          <w:lang w:val="ru-RU" w:eastAsia="zh-CN"/>
+        </w:rPr>
+        <w:t>_</w:t>
+      </w:r>
+      <w:r>
+        <w:rPr>
+          <w:rFonts w:ascii="Times New Roman" w:hAnsi="Times New Roman" w:cs="Times New Roman"/>
+          <w:sz w:val="26"/>
+          <w:szCs w:val="26"/>
+          <w:lang w:val="en-US" w:eastAsia="zh-CN"/>
+        </w:rPr>
+        <w:t>input</w:t>
+      </w:r>
+      <w:r>
+        <w:rPr>
+          <w:rFonts w:ascii="Times New Roman" w:hAnsi="Times New Roman" w:cs="Times New Roman"/>
+          <w:sz w:val="26"/>
+          <w:szCs w:val="26"/>
+          <w:lang w:val="ru-RU" w:eastAsia="zh-CN"/>
+        </w:rPr>
+        <w:t xml:space="preserve">       = 20    # </w:t>
       </w:r>
       <w:r>
         <w:rPr>
@@ -13985,7 +14021,7 @@
           <w:rFonts w:ascii="Times New Roman" w:hAnsi="Times New Roman" w:cs="Times New Roman"/>
           <w:sz w:val="26"/>
           <w:szCs w:val="26"/>
-          <w:lang w:val="en-US" w:eastAsia="zh-CN"/>
+          <w:lang w:val="ru-RU" w:eastAsia="zh-CN"/>
         </w:rPr>
         <w:t xml:space="preserve"> </w:t>
       </w:r>

</xml_diff>